<commit_message>
Moving from 3.3.1 to 3.3.2.
</commit_message>
<xml_diff>
--- a/tests/org.obeonetwork.m2doc.cdo.tests/resources/serverWithAuthenticationTemplateOnServer/notExistingBranch/notExistingBranch-expected-generation.docx
+++ b/tests/org.obeonetwork.m2doc.cdo.tests/resources/serverWithAuthenticationTemplateOnServer/notExistingBranch/notExistingBranch-expected-generation.docx
@@ -1,86 +1,93 @@
 
 <file path=word/document.xml><?xml version="1.0" encoding="utf-8"?>
-<w:document xmlns:m="http://schemas.openxmlformats.org/officeDocument/2006/math" xmlns:mc="http://schemas.openxmlformats.org/markup-compatibility/2006" xmlns:o="urn:schemas-microsoft-com:office:office" xmlns:r="http://schemas.openxmlformats.org/officeDocument/2006/relationships" xmlns:v="urn:schemas-microsoft-com:vml" xmlns:w="http://schemas.openxmlformats.org/wordprocessingml/2006/main" xmlns:w10="urn:schemas-microsoft-com:office:word" xmlns:w14="http://schemas.microsoft.com/office/word/2010/wordml" xmlns:w15="http://schemas.microsoft.com/office/word/2012/wordml" xmlns:wne="http://schemas.microsoft.com/office/word/2006/wordml" xmlns:wp="http://schemas.openxmlformats.org/drawingml/2006/wordprocessingDrawing" xmlns:wp14="http://schemas.microsoft.com/office/word/2010/wordprocessingDrawing" xmlns:wpc="http://schemas.microsoft.com/office/word/2010/wordprocessingCanvas" xmlns:wpg="http://schemas.microsoft.com/office/word/2010/wordprocessingGroup" xmlns:wpi="http://schemas.microsoft.com/office/word/2010/wordprocessingInk" xmlns:wps="http://schemas.microsoft.com/office/word/2010/wordprocessingShape" mc:Ignorable="w14 w15 wp14">
+<w:document xmlns:o="urn:schemas-microsoft-com:office:office" xmlns:r="http://schemas.openxmlformats.org/officeDocument/2006/relationships" xmlns:v="urn:schemas-microsoft-com:vml" xmlns:w="http://schemas.openxmlformats.org/wordprocessingml/2006/main" xmlns:w10="urn:schemas-microsoft-com:office:word" xmlns:wp="http://schemas.openxmlformats.org/drawingml/2006/wordprocessingDrawing" xmlns:wps="http://schemas.microsoft.com/office/word/2010/wordprocessingShape" xmlns:wpg="http://schemas.microsoft.com/office/word/2010/wordprocessingGroup" xmlns:mc="http://schemas.openxmlformats.org/markup-compatibility/2006" xmlns:wp14="http://schemas.microsoft.com/office/word/2010/wordprocessingDrawing" xmlns:w14="http://schemas.microsoft.com/office/word/2010/wordml" xmlns:w15="http://schemas.microsoft.com/office/word/2012/wordml" mc:Ignorable="w14 wp14 w15">
   <w:body>
     <w:p>
+      <w:pPr>
+        <w:pStyle w:val="Normal"/>
+        <w:rPr/>
+      </w:pPr>
       <w:bookmarkStart w:id="0" w:name="_GoBack"/>
       <w:bookmarkEnd w:id="0"/>
-      <w:proofErr w:type="spellStart"/>
-      <w:proofErr w:type="spellEnd"/>
-      <w:proofErr w:type="spellStart"/>
-      <w:proofErr w:type="spellEnd"/>
       <w:r>
-        <w:t xml:space="preserve">A simple </w:t>
-      </w:r>
-      <w:r>
-        <w:t>demonstration</w:t>
-      </w:r>
-      <w:r>
-        <w:t xml:space="preserve"> of a </w:t>
-      </w:r>
-      <w:r>
-        <w:t>query</w:t>
-      </w:r>
-      <w:r>
-        <w:t> :</w:t>
+        <w:rPr/>
+        <w:t>A simple demonstration of a query :</w:t>
       </w:r>
     </w:p>
     <w:p>
+      <w:pPr>
+        <w:pStyle w:val="Normal"/>
+        <w:rPr/>
+      </w:pPr>
       <w:r>
-        <w:rPr>
-          <w:color w:themeColor="accent6" w:themeShade="BF" w:val="E36C0A"/>
-        </w:rPr>
+        <w:rPr/>
         <w:t>anydsl</w:t>
       </w:r>
     </w:p>
     <w:p>
+      <w:pPr>
+        <w:pStyle w:val="Normal"/>
+        <w:rPr/>
+      </w:pPr>
       <w:r>
+        <w:rPr/>
         <w:t>End of demonstration.</w:t>
       </w:r>
     </w:p>
     <w:p>
+      <w:pPr>
+        <w:pStyle w:val="Normal"/>
+        <w:widowControl/>
+        <w:bidi w:val="0"/>
+        <w:spacing w:lineRule="auto" w:line="276" w:before="0" w:after="200"/>
+        <w:jc w:val="left"/>
+        <w:rPr/>
+      </w:pPr>
       <w:r>
-        <w:t/>
+        <w:rPr/>
       </w:r>
     </w:p>
     <w:sectPr>
-      <w:pgSz w:h="16838" w:w="11906"/>
-      <w:pgMar w:bottom="1417" w:footer="708" w:gutter="0" w:header="708" w:left="1417" w:right="1417" w:top="1417"/>
-      <w:cols w:space="708"/>
-      <w:docGrid w:linePitch="360"/>
+      <w:type w:val="nextPage"/>
+      <w:pgSz w:w="11906" w:h="16838"/>
+      <w:pgMar w:left="1417" w:right="1417" w:gutter="0" w:header="0" w:top="1417" w:footer="0" w:bottom="1417"/>
+      <w:pgNumType w:fmt="decimal"/>
+      <w:formProt w:val="false"/>
+      <w:textDirection w:val="lrTb"/>
+      <w:docGrid w:type="default" w:linePitch="360" w:charSpace="4096"/>
     </w:sectPr>
   </w:body>
 </w:document>
 </file>
 
 <file path=word/styles.xml><?xml version="1.0" encoding="utf-8"?>
-<w:styles xmlns:mc="http://schemas.openxmlformats.org/markup-compatibility/2006" xmlns:r="http://schemas.openxmlformats.org/officeDocument/2006/relationships" xmlns:w="http://schemas.openxmlformats.org/wordprocessingml/2006/main" xmlns:w14="http://schemas.microsoft.com/office/word/2010/wordml" xmlns:w15="http://schemas.microsoft.com/office/word/2012/wordml" mc:Ignorable="w14 w15">
+<w:styles xmlns:w="http://schemas.openxmlformats.org/wordprocessingml/2006/main" xmlns:w14="http://schemas.microsoft.com/office/word/2010/wordml" xmlns:mc="http://schemas.openxmlformats.org/markup-compatibility/2006" mc:Ignorable="w14">
   <w:docDefaults>
     <w:rPrDefault>
       <w:rPr>
-        <w:rFonts w:asciiTheme="minorHAnsi" w:cstheme="minorBidi" w:eastAsiaTheme="minorHAnsi" w:hAnsiTheme="minorHAnsi"/>
+        <w:rFonts w:ascii="Calibri" w:hAnsi="Calibri" w:eastAsia="Calibri" w:cs="" w:asciiTheme="minorHAnsi" w:cstheme="minorBidi" w:eastAsiaTheme="minorHAnsi" w:hAnsiTheme="minorHAnsi"/>
         <w:sz w:val="22"/>
         <w:szCs w:val="22"/>
-        <w:lang w:bidi="ar-SA" w:eastAsia="en-US" w:val="fr-FR"/>
+        <w:lang w:val="fr-FR" w:eastAsia="en-US" w:bidi="ar-SA"/>
       </w:rPr>
     </w:rPrDefault>
     <w:pPrDefault>
       <w:pPr>
-        <w:spacing w:after="200" w:line="276" w:lineRule="auto"/>
+        <w:suppressAutoHyphens w:val="true"/>
       </w:pPr>
     </w:pPrDefault>
   </w:docDefaults>
-  <w:latentStyles w:count="371" w:defLockedState="0" w:defQFormat="0" w:defSemiHidden="0" w:defUIPriority="99" w:defUnhideWhenUsed="0">
-    <w:lsdException w:name="Normal" w:qFormat="1" w:uiPriority="0"/>
-    <w:lsdException w:name="heading 1" w:qFormat="1" w:uiPriority="9"/>
-    <w:lsdException w:name="heading 2" w:qFormat="1" w:semiHidden="1" w:uiPriority="9" w:unhideWhenUsed="1"/>
-    <w:lsdException w:name="heading 3" w:qFormat="1" w:semiHidden="1" w:uiPriority="9" w:unhideWhenUsed="1"/>
-    <w:lsdException w:name="heading 4" w:qFormat="1" w:semiHidden="1" w:uiPriority="9" w:unhideWhenUsed="1"/>
-    <w:lsdException w:name="heading 5" w:qFormat="1" w:semiHidden="1" w:uiPriority="9" w:unhideWhenUsed="1"/>
-    <w:lsdException w:name="heading 6" w:qFormat="1" w:semiHidden="1" w:uiPriority="9" w:unhideWhenUsed="1"/>
-    <w:lsdException w:name="heading 7" w:qFormat="1" w:semiHidden="1" w:uiPriority="9" w:unhideWhenUsed="1"/>
-    <w:lsdException w:name="heading 8" w:qFormat="1" w:semiHidden="1" w:uiPriority="9" w:unhideWhenUsed="1"/>
-    <w:lsdException w:name="heading 9" w:qFormat="1" w:semiHidden="1" w:uiPriority="9" w:unhideWhenUsed="1"/>
+  <w:latentStyles w:defLockedState="0" w:defUIPriority="99" w:defSemiHidden="0" w:defUnhideWhenUsed="0" w:defQFormat="0" w:count="371">
+    <w:lsdException w:name="Normal" w:uiPriority="0" w:qFormat="1"/>
+    <w:lsdException w:name="heading 1" w:uiPriority="9" w:qFormat="1"/>
+    <w:lsdException w:name="heading 2" w:uiPriority="9" w:semiHidden="1" w:unhideWhenUsed="1" w:qFormat="1"/>
+    <w:lsdException w:name="heading 3" w:uiPriority="9" w:semiHidden="1" w:unhideWhenUsed="1" w:qFormat="1"/>
+    <w:lsdException w:name="heading 4" w:uiPriority="9" w:semiHidden="1" w:unhideWhenUsed="1" w:qFormat="1"/>
+    <w:lsdException w:name="heading 5" w:uiPriority="9" w:semiHidden="1" w:unhideWhenUsed="1" w:qFormat="1"/>
+    <w:lsdException w:name="heading 6" w:uiPriority="9" w:semiHidden="1" w:unhideWhenUsed="1" w:qFormat="1"/>
+    <w:lsdException w:name="heading 7" w:uiPriority="9" w:semiHidden="1" w:unhideWhenUsed="1" w:qFormat="1"/>
+    <w:lsdException w:name="heading 8" w:uiPriority="9" w:semiHidden="1" w:unhideWhenUsed="1" w:qFormat="1"/>
+    <w:lsdException w:name="heading 9" w:uiPriority="9" w:semiHidden="1" w:unhideWhenUsed="1" w:qFormat="1"/>
     <w:lsdException w:name="index 1" w:semiHidden="1" w:unhideWhenUsed="1"/>
     <w:lsdException w:name="index 2" w:semiHidden="1" w:unhideWhenUsed="1"/>
     <w:lsdException w:name="index 3" w:semiHidden="1" w:unhideWhenUsed="1"/>
@@ -90,22 +97,22 @@
     <w:lsdException w:name="index 7" w:semiHidden="1" w:unhideWhenUsed="1"/>
     <w:lsdException w:name="index 8" w:semiHidden="1" w:unhideWhenUsed="1"/>
     <w:lsdException w:name="index 9" w:semiHidden="1" w:unhideWhenUsed="1"/>
-    <w:lsdException w:name="toc 1" w:semiHidden="1" w:uiPriority="39" w:unhideWhenUsed="1"/>
-    <w:lsdException w:name="toc 2" w:semiHidden="1" w:uiPriority="39" w:unhideWhenUsed="1"/>
-    <w:lsdException w:name="toc 3" w:semiHidden="1" w:uiPriority="39" w:unhideWhenUsed="1"/>
-    <w:lsdException w:name="toc 4" w:semiHidden="1" w:uiPriority="39" w:unhideWhenUsed="1"/>
-    <w:lsdException w:name="toc 5" w:semiHidden="1" w:uiPriority="39" w:unhideWhenUsed="1"/>
-    <w:lsdException w:name="toc 6" w:semiHidden="1" w:uiPriority="39" w:unhideWhenUsed="1"/>
-    <w:lsdException w:name="toc 7" w:semiHidden="1" w:uiPriority="39" w:unhideWhenUsed="1"/>
-    <w:lsdException w:name="toc 8" w:semiHidden="1" w:uiPriority="39" w:unhideWhenUsed="1"/>
-    <w:lsdException w:name="toc 9" w:semiHidden="1" w:uiPriority="39" w:unhideWhenUsed="1"/>
+    <w:lsdException w:name="toc 1" w:uiPriority="39" w:semiHidden="1" w:unhideWhenUsed="1"/>
+    <w:lsdException w:name="toc 2" w:uiPriority="39" w:semiHidden="1" w:unhideWhenUsed="1"/>
+    <w:lsdException w:name="toc 3" w:uiPriority="39" w:semiHidden="1" w:unhideWhenUsed="1"/>
+    <w:lsdException w:name="toc 4" w:uiPriority="39" w:semiHidden="1" w:unhideWhenUsed="1"/>
+    <w:lsdException w:name="toc 5" w:uiPriority="39" w:semiHidden="1" w:unhideWhenUsed="1"/>
+    <w:lsdException w:name="toc 6" w:uiPriority="39" w:semiHidden="1" w:unhideWhenUsed="1"/>
+    <w:lsdException w:name="toc 7" w:uiPriority="39" w:semiHidden="1" w:unhideWhenUsed="1"/>
+    <w:lsdException w:name="toc 8" w:uiPriority="39" w:semiHidden="1" w:unhideWhenUsed="1"/>
+    <w:lsdException w:name="toc 9" w:uiPriority="39" w:semiHidden="1" w:unhideWhenUsed="1"/>
     <w:lsdException w:name="Normal Indent" w:semiHidden="1" w:unhideWhenUsed="1"/>
     <w:lsdException w:name="footnote text" w:semiHidden="1" w:unhideWhenUsed="1"/>
     <w:lsdException w:name="annotation text" w:semiHidden="1" w:unhideWhenUsed="1"/>
     <w:lsdException w:name="header" w:semiHidden="1" w:unhideWhenUsed="1"/>
     <w:lsdException w:name="footer" w:semiHidden="1" w:unhideWhenUsed="1"/>
     <w:lsdException w:name="index heading" w:semiHidden="1" w:unhideWhenUsed="1"/>
-    <w:lsdException w:name="caption" w:qFormat="1" w:semiHidden="1" w:uiPriority="35" w:unhideWhenUsed="1"/>
+    <w:lsdException w:name="caption" w:uiPriority="35" w:semiHidden="1" w:unhideWhenUsed="1" w:qFormat="1"/>
     <w:lsdException w:name="table of figures" w:semiHidden="1" w:unhideWhenUsed="1"/>
     <w:lsdException w:name="envelope address" w:semiHidden="1" w:unhideWhenUsed="1"/>
     <w:lsdException w:name="envelope return" w:semiHidden="1" w:unhideWhenUsed="1"/>
@@ -133,10 +140,10 @@
     <w:lsdException w:name="List Number 3" w:semiHidden="1" w:unhideWhenUsed="1"/>
     <w:lsdException w:name="List Number 4" w:semiHidden="1" w:unhideWhenUsed="1"/>
     <w:lsdException w:name="List Number 5" w:semiHidden="1" w:unhideWhenUsed="1"/>
-    <w:lsdException w:name="Title" w:qFormat="1" w:uiPriority="10"/>
+    <w:lsdException w:name="Title" w:uiPriority="10" w:qFormat="1"/>
     <w:lsdException w:name="Closing" w:semiHidden="1" w:unhideWhenUsed="1"/>
     <w:lsdException w:name="Signature" w:semiHidden="1" w:unhideWhenUsed="1"/>
-    <w:lsdException w:name="Default Paragraph Font" w:semiHidden="1" w:uiPriority="1" w:unhideWhenUsed="1"/>
+    <w:lsdException w:name="Default Paragraph Font" w:uiPriority="1" w:semiHidden="1" w:unhideWhenUsed="1"/>
     <w:lsdException w:name="Body Text" w:semiHidden="1" w:unhideWhenUsed="1"/>
     <w:lsdException w:name="Body Text Indent" w:semiHidden="1" w:unhideWhenUsed="1"/>
     <w:lsdException w:name="List Continue" w:semiHidden="1" w:unhideWhenUsed="1"/>
@@ -145,7 +152,7 @@
     <w:lsdException w:name="List Continue 4" w:semiHidden="1" w:unhideWhenUsed="1"/>
     <w:lsdException w:name="List Continue 5" w:semiHidden="1" w:unhideWhenUsed="1"/>
     <w:lsdException w:name="Message Header" w:semiHidden="1" w:unhideWhenUsed="1"/>
-    <w:lsdException w:name="Subtitle" w:qFormat="1" w:uiPriority="11"/>
+    <w:lsdException w:name="Subtitle" w:uiPriority="11" w:qFormat="1"/>
     <w:lsdException w:name="Salutation" w:semiHidden="1" w:unhideWhenUsed="1"/>
     <w:lsdException w:name="Date" w:semiHidden="1" w:unhideWhenUsed="1"/>
     <w:lsdException w:name="Body Text First Indent" w:semiHidden="1" w:unhideWhenUsed="1"/>
@@ -158,8 +165,8 @@
     <w:lsdException w:name="Block Text" w:semiHidden="1" w:unhideWhenUsed="1"/>
     <w:lsdException w:name="Hyperlink" w:semiHidden="1" w:unhideWhenUsed="1"/>
     <w:lsdException w:name="FollowedHyperlink" w:semiHidden="1" w:unhideWhenUsed="1"/>
-    <w:lsdException w:name="Strong" w:qFormat="1" w:uiPriority="22"/>
-    <w:lsdException w:name="Emphasis" w:qFormat="1" w:uiPriority="20"/>
+    <w:lsdException w:name="Strong" w:uiPriority="22" w:qFormat="1"/>
+    <w:lsdException w:name="Emphasis" w:uiPriority="20" w:qFormat="1"/>
     <w:lsdException w:name="Document Map" w:semiHidden="1" w:unhideWhenUsed="1"/>
     <w:lsdException w:name="Plain Text" w:semiHidden="1" w:unhideWhenUsed="1"/>
     <w:lsdException w:name="E-mail Signature" w:semiHidden="1" w:unhideWhenUsed="1"/>
@@ -228,7 +235,7 @@
     <w:lsdException w:name="Table Grid" w:uiPriority="59"/>
     <w:lsdException w:name="Table Theme" w:semiHidden="1" w:unhideWhenUsed="1"/>
     <w:lsdException w:name="Placeholder Text" w:semiHidden="1"/>
-    <w:lsdException w:name="No Spacing" w:qFormat="1" w:uiPriority="1"/>
+    <w:lsdException w:name="No Spacing" w:uiPriority="1" w:qFormat="1"/>
     <w:lsdException w:name="Light Shading" w:uiPriority="60"/>
     <w:lsdException w:name="Light List" w:uiPriority="61"/>
     <w:lsdException w:name="Light Grid" w:uiPriority="62"/>
@@ -250,9 +257,9 @@
     <w:lsdException w:name="Medium Shading 2 Accent 1" w:uiPriority="64"/>
     <w:lsdException w:name="Medium List 1 Accent 1" w:uiPriority="65"/>
     <w:lsdException w:name="Revision" w:semiHidden="1"/>
-    <w:lsdException w:name="List Paragraph" w:qFormat="1" w:uiPriority="34"/>
-    <w:lsdException w:name="Quote" w:qFormat="1" w:uiPriority="29"/>
-    <w:lsdException w:name="Intense Quote" w:qFormat="1" w:uiPriority="30"/>
+    <w:lsdException w:name="List Paragraph" w:uiPriority="34" w:qFormat="1"/>
+    <w:lsdException w:name="Quote" w:uiPriority="29" w:qFormat="1"/>
+    <w:lsdException w:name="Intense Quote" w:uiPriority="30" w:qFormat="1"/>
     <w:lsdException w:name="Medium List 2 Accent 1" w:uiPriority="66"/>
     <w:lsdException w:name="Medium Grid 1 Accent 1" w:uiPriority="67"/>
     <w:lsdException w:name="Medium Grid 2 Accent 1" w:uiPriority="68"/>
@@ -331,13 +338,13 @@
     <w:lsdException w:name="Colorful Shading Accent 6" w:uiPriority="71"/>
     <w:lsdException w:name="Colorful List Accent 6" w:uiPriority="72"/>
     <w:lsdException w:name="Colorful Grid Accent 6" w:uiPriority="73"/>
-    <w:lsdException w:name="Subtle Emphasis" w:qFormat="1" w:uiPriority="19"/>
-    <w:lsdException w:name="Intense Emphasis" w:qFormat="1" w:uiPriority="21"/>
-    <w:lsdException w:name="Subtle Reference" w:qFormat="1" w:uiPriority="31"/>
-    <w:lsdException w:name="Intense Reference" w:qFormat="1" w:uiPriority="32"/>
-    <w:lsdException w:name="Book Title" w:qFormat="1" w:uiPriority="33"/>
-    <w:lsdException w:name="Bibliography" w:semiHidden="1" w:uiPriority="37" w:unhideWhenUsed="1"/>
-    <w:lsdException w:name="TOC Heading" w:qFormat="1" w:semiHidden="1" w:uiPriority="39" w:unhideWhenUsed="1"/>
+    <w:lsdException w:name="Subtle Emphasis" w:uiPriority="19" w:qFormat="1"/>
+    <w:lsdException w:name="Intense Emphasis" w:uiPriority="21" w:qFormat="1"/>
+    <w:lsdException w:name="Subtle Reference" w:uiPriority="31" w:qFormat="1"/>
+    <w:lsdException w:name="Intense Reference" w:uiPriority="32" w:qFormat="1"/>
+    <w:lsdException w:name="Book Title" w:uiPriority="33" w:qFormat="1"/>
+    <w:lsdException w:name="Bibliography" w:uiPriority="37" w:semiHidden="1" w:unhideWhenUsed="1"/>
+    <w:lsdException w:name="TOC Heading" w:uiPriority="39" w:semiHidden="1" w:unhideWhenUsed="1" w:qFormat="1"/>
     <w:lsdException w:name="Plain Table 1" w:uiPriority="41"/>
     <w:lsdException w:name="Plain Table 2" w:uiPriority="42"/>
     <w:lsdException w:name="Plain Table 3" w:uiPriority="43"/>
@@ -443,36 +450,110 @@
     <w:lsdException w:name="List Table 6 Colorful Accent 6" w:uiPriority="51"/>
     <w:lsdException w:name="List Table 7 Colorful Accent 6" w:uiPriority="52"/>
   </w:latentStyles>
-  <w:style w:default="1" w:styleId="Normal" w:type="paragraph">
+  <w:style w:type="paragraph" w:styleId="Normal" w:default="1">
     <w:name w:val="Normal"/>
     <w:qFormat/>
+    <w:pPr>
+      <w:widowControl/>
+      <w:bidi w:val="0"/>
+      <w:spacing w:lineRule="auto" w:line="276" w:before="0" w:after="200"/>
+      <w:jc w:val="left"/>
+    </w:pPr>
+    <w:rPr>
+      <w:rFonts w:ascii="Calibri" w:hAnsi="Calibri" w:eastAsia="Calibri" w:cs="" w:asciiTheme="minorHAnsi" w:cstheme="minorBidi" w:eastAsiaTheme="minorHAnsi" w:hAnsiTheme="minorHAnsi"/>
+      <w:color w:val="auto"/>
+      <w:kern w:val="0"/>
+      <w:sz w:val="22"/>
+      <w:szCs w:val="22"/>
+      <w:lang w:val="fr-FR" w:eastAsia="en-US" w:bidi="ar-SA"/>
+    </w:rPr>
   </w:style>
-  <w:style w:default="1" w:styleId="Policepardfaut" w:type="character">
+  <w:style w:type="character" w:styleId="DefaultParagraphFont" w:default="1">
     <w:name w:val="Default Paragraph Font"/>
     <w:uiPriority w:val="1"/>
     <w:semiHidden/>
     <w:unhideWhenUsed/>
+    <w:qFormat/>
+    <w:rPr/>
   </w:style>
-  <w:style w:default="1" w:styleId="TableauNormal" w:type="table">
+  <w:style w:type="paragraph" w:styleId="Titre">
+    <w:name w:val="Titre"/>
+    <w:basedOn w:val="Normal"/>
+    <w:next w:val="Corpsdetexte"/>
+    <w:qFormat/>
+    <w:pPr>
+      <w:keepNext w:val="true"/>
+      <w:spacing w:before="240" w:after="120"/>
+    </w:pPr>
+    <w:rPr>
+      <w:rFonts w:ascii="Liberation Sans" w:hAnsi="Liberation Sans" w:eastAsia="Noto Sans CJK SC" w:cs="Lohit Devanagari"/>
+      <w:sz w:val="28"/>
+      <w:szCs w:val="28"/>
+    </w:rPr>
+  </w:style>
+  <w:style w:type="paragraph" w:styleId="Corpsdetexte">
+    <w:name w:val="Body Text"/>
+    <w:basedOn w:val="Normal"/>
+    <w:pPr>
+      <w:spacing w:lineRule="auto" w:line="276" w:before="0" w:after="140"/>
+    </w:pPr>
+    <w:rPr/>
+  </w:style>
+  <w:style w:type="paragraph" w:styleId="Liste">
+    <w:name w:val="List"/>
+    <w:basedOn w:val="Corpsdetexte"/>
+    <w:pPr/>
+    <w:rPr>
+      <w:rFonts w:cs="Lohit Devanagari"/>
+    </w:rPr>
+  </w:style>
+  <w:style w:type="paragraph" w:styleId="Lgende">
+    <w:name w:val="Caption"/>
+    <w:basedOn w:val="Normal"/>
+    <w:qFormat/>
+    <w:pPr>
+      <w:suppressLineNumbers/>
+      <w:spacing w:before="120" w:after="120"/>
+    </w:pPr>
+    <w:rPr>
+      <w:rFonts w:cs="Lohit Devanagari"/>
+      <w:i/>
+      <w:iCs/>
+      <w:sz w:val="24"/>
+      <w:szCs w:val="24"/>
+    </w:rPr>
+  </w:style>
+  <w:style w:type="paragraph" w:styleId="Index">
+    <w:name w:val="Index"/>
+    <w:basedOn w:val="Normal"/>
+    <w:qFormat/>
+    <w:pPr>
+      <w:suppressLineNumbers/>
+    </w:pPr>
+    <w:rPr>
+      <w:rFonts w:cs="Lohit Devanagari"/>
+    </w:rPr>
+  </w:style>
+  <w:style w:type="numbering" w:styleId="NoList" w:default="1">
+    <w:name w:val="No List"/>
+    <w:uiPriority w:val="99"/>
+    <w:semiHidden/>
+    <w:unhideWhenUsed/>
+    <w:qFormat/>
+  </w:style>
+  <w:style w:type="table" w:default="1" w:styleId="TableauNormal">
     <w:name w:val="Normal Table"/>
     <w:uiPriority w:val="99"/>
     <w:semiHidden/>
     <w:unhideWhenUsed/>
     <w:tblPr>
-      <w:tblInd w:type="dxa" w:w="0"/>
       <w:tblCellMar>
-        <w:top w:type="dxa" w:w="0"/>
-        <w:left w:type="dxa" w:w="108"/>
-        <w:bottom w:type="dxa" w:w="0"/>
-        <w:right w:type="dxa" w:w="108"/>
+        <w:top w:w="0" w:type="dxa"/>
+        <w:left w:w="108" w:type="dxa"/>
+        <w:bottom w:w="0" w:type="dxa"/>
+        <w:right w:w="108" w:type="dxa"/>
       </w:tblCellMar>
     </w:tblPr>
-  </w:style>
-  <w:style w:default="1" w:styleId="Aucuneliste" w:type="numbering">
-    <w:name w:val="No List"/>
-    <w:uiPriority w:val="99"/>
-    <w:semiHidden/>
-    <w:unhideWhenUsed/>
   </w:style>
 </w:styles>
 </file>

</xml_diff>